<commit_message>
Latest: Use cases, Structure, Behavioral views
</commit_message>
<xml_diff>
--- a/Architecture/Arhitekturni projekat.docx
+++ b/Architecture/Arhitekturni projekat.docx
@@ -350,19 +350,7 @@
         <w:rPr>
           <w:rFonts w:ascii="Arial" w:hAnsi="Arial" w:cs="Arial"/>
         </w:rPr>
-        <w:t xml:space="preserve"> Registrovani korisnici mogu da kreiraju sobu za igranje igrice a ostali mu se pridruzuju. </w:t>
-      </w:r>
-      <w:r>
-        <w:rPr>
-          <w:rFonts w:ascii="Arial" w:hAnsi="Arial" w:cs="Arial"/>
-        </w:rPr>
-        <w:t>Minimalni broj igraca je 2.</w:t>
-      </w:r>
-      <w:r>
-        <w:rPr>
-          <w:rFonts w:ascii="Arial" w:hAnsi="Arial" w:cs="Arial"/>
-        </w:rPr>
-        <w:t xml:space="preserve"> Na pocetku igre svaki igrac dobije odredjen broj polja sa istom jacinom resursa. Igraci svake runde dobiju nove resurse za osvajanje neutralnih polja i napadanje polja neprijateljskih igraca.</w:t>
+        <w:t xml:space="preserve"> Registrovani korisnici mogu da kreiraju sobu za igranje igrice a ostali mu se pridruzuju. Minimalni broj igraca je 2. Na pocetku igre svaki igrac dobije odredjen broj polja sa istom jacinom resursa. Igraci svake runde dobiju nove resurse za osvajanje neutralnih polja i napadanje polja neprijateljskih igraca.</w:t>
       </w:r>
       <w:r>
         <w:rPr>
@@ -511,25 +499,7 @@
           <w:szCs w:val="22"/>
           <w:lang w:val="sr-Latn-RS"/>
         </w:rPr>
-        <w:t>ka i poslovna ograni</w:t>
-      </w:r>
-      <w:r>
-        <w:rPr>
-          <w:rFonts w:ascii="Arial" w:hAnsi="Arial" w:cs="Arial"/>
-          <w:sz w:val="22"/>
-          <w:szCs w:val="22"/>
-          <w:lang w:val="sr-Latn-RS"/>
-        </w:rPr>
-        <w:t>c</w:t>
-      </w:r>
-      <w:r>
-        <w:rPr>
-          <w:rFonts w:ascii="Arial" w:hAnsi="Arial" w:cs="Arial"/>
-          <w:sz w:val="22"/>
-          <w:szCs w:val="22"/>
-          <w:lang w:val="sr-Latn-RS"/>
-        </w:rPr>
-        <w:t>enja.</w:t>
+        <w:t>ka i poslovna ogranicenja.</w:t>
       </w:r>
     </w:p>
     <w:p>
@@ -1187,23 +1157,6 @@
         <w:t xml:space="preserve"> Klasicni SQL Injection ne sme probiti zastitu servera.</w:t>
       </w:r>
     </w:p>
-    <w:p>
-      <w:pPr>
-        <w:pStyle w:val="Default"/>
-        <w:ind w:left="720"/>
-        <w:rPr>
-          <w:rFonts w:ascii="Arial" w:hAnsi="Arial" w:cs="Arial"/>
-          <w:sz w:val="22"/>
-          <w:szCs w:val="22"/>
-          <w:lang w:val="sr-Latn-RS"/>
-        </w:rPr>
-      </w:pPr>
-    </w:p>
-    <w:p>
-      <w:pPr>
-        <w:ind w:left="720"/>
-      </w:pPr>
-    </w:p>
     <w:p/>
     <w:p>
       <w:pPr>
@@ -1226,21 +1179,7 @@
           <w:rFonts w:ascii="Arial" w:hAnsi="Arial" w:cs="Arial"/>
           <w:lang w:val="sr-Latn-RS"/>
         </w:rPr>
-        <w:t>Tehnicka i poslovna ogranicenja</w:t>
-      </w:r>
-      <w:r>
-        <w:rPr>
-          <w:rFonts w:ascii="Arial" w:hAnsi="Arial" w:cs="Arial"/>
-          <w:lang w:val="sr-Latn-RS"/>
-        </w:rPr>
-        <w:t xml:space="preserve"> </w:t>
-      </w:r>
-      <w:r>
-        <w:rPr>
-          <w:rFonts w:ascii="Arial" w:hAnsi="Arial" w:cs="Arial"/>
-          <w:lang w:val="sr-Latn-RS"/>
-        </w:rPr>
-        <w:t>(Nefunkcionalni zahtevi)</w:t>
+        <w:t>Tehnicka i poslovna ogranicenja (Nefunkcionalni zahtevi)</w:t>
       </w:r>
     </w:p>
     <w:p>
@@ -1289,7 +1228,6 @@
       </w:r>
     </w:p>
     <w:p/>
-    <w:p/>
     <w:p>
       <w:pPr>
         <w:pStyle w:val="Heading2"/>
@@ -1307,10 +1245,40 @@
           <w:rFonts w:ascii="Arial" w:hAnsi="Arial" w:cs="Arial"/>
           <w:lang w:val="sr-Latn-RS"/>
         </w:rPr>
-        <w:t>Implementacija</w:t>
-      </w:r>
-    </w:p>
-    <w:p/>
+        <w:t>Arhitekturni dizajn</w:t>
+      </w:r>
+    </w:p>
+    <w:p>
+      <w:pPr>
+        <w:ind w:left="360"/>
+      </w:pPr>
+      <w:r>
+        <w:t>U nastavku su dati arhitekturni obrasci koji će biti iskori</w:t>
+      </w:r>
+      <w:r>
+        <w:t>sc</w:t>
+      </w:r>
+      <w:r>
+        <w:t>eni za realizaciju sistema.</w:t>
+      </w:r>
+    </w:p>
+    <w:p>
+      <w:pPr>
+        <w:pStyle w:val="Heading2"/>
+        <w:ind w:firstLine="360"/>
+        <w:rPr>
+          <w:rFonts w:ascii="Arial" w:hAnsi="Arial" w:cs="Arial"/>
+          <w:lang w:val="sr-Latn-RS"/>
+        </w:rPr>
+      </w:pPr>
+      <w:r>
+        <w:rPr>
+          <w:rFonts w:ascii="Arial" w:hAnsi="Arial" w:cs="Arial"/>
+          <w:lang w:val="sr-Latn-RS"/>
+        </w:rPr>
+        <w:t>3.1Arhitekturni dizajn</w:t>
+      </w:r>
+    </w:p>
     <w:p>
       <w:pPr>
         <w:pStyle w:val="ListParagraph"/>
@@ -1318,24 +1286,937 @@
           <w:ilvl w:val="0"/>
           <w:numId w:val="9"/>
         </w:numPr>
+      </w:pPr>
+      <w:r>
         <w:rPr>
           <w:b/>
           <w:bCs/>
         </w:rPr>
+        <w:t xml:space="preserve">Layered </w:t>
+      </w:r>
+    </w:p>
+    <w:p>
+      <w:pPr>
+        <w:pStyle w:val="ListParagraph"/>
+        <w:numPr>
+          <w:ilvl w:val="0"/>
+          <w:numId w:val="9"/>
+        </w:numPr>
       </w:pPr>
       <w:r>
         <w:rPr>
           <w:b/>
           <w:bCs/>
         </w:rPr>
-        <w:t xml:space="preserve">Front-end: React.js + Typescript, </w:t>
+        <w:t>MV</w:t>
       </w:r>
       <w:r>
         <w:rPr>
           <w:b/>
           <w:bCs/>
         </w:rPr>
-        <w:t>HTML, CSS,</w:t>
+        <w:t>C</w:t>
+      </w:r>
+    </w:p>
+    <w:p>
+      <w:pPr>
+        <w:pStyle w:val="ListParagraph"/>
+        <w:numPr>
+          <w:ilvl w:val="0"/>
+          <w:numId w:val="9"/>
+        </w:numPr>
+      </w:pPr>
+      <w:r>
+        <w:rPr>
+          <w:b/>
+          <w:bCs/>
+        </w:rPr>
+        <w:t>Publish-Subscribe</w:t>
+      </w:r>
+    </w:p>
+    <w:p>
+      <w:pPr>
+        <w:pStyle w:val="ListParagraph"/>
+        <w:numPr>
+          <w:ilvl w:val="0"/>
+          <w:numId w:val="9"/>
+        </w:numPr>
+      </w:pPr>
+      <w:r>
+        <w:rPr>
+          <w:b/>
+          <w:bCs/>
+        </w:rPr>
+        <w:t>Repository</w:t>
+      </w:r>
+    </w:p>
+    <w:p/>
+    <w:p>
+      <w:pPr>
+        <w:pStyle w:val="Heading2"/>
+        <w:ind w:firstLine="720"/>
+        <w:rPr>
+          <w:rFonts w:ascii="Arial" w:hAnsi="Arial" w:cs="Arial"/>
+          <w:lang w:val="sr-Latn-RS"/>
+        </w:rPr>
+      </w:pPr>
+      <w:r>
+        <w:rPr>
+          <w:rFonts w:ascii="Arial" w:hAnsi="Arial" w:cs="Arial"/>
+          <w:lang w:val="sr-Latn-RS"/>
+        </w:rPr>
+        <w:t>3.1</w:t>
+      </w:r>
+      <w:r>
+        <w:rPr>
+          <w:rFonts w:ascii="Arial" w:hAnsi="Arial" w:cs="Arial"/>
+          <w:lang w:val="sr-Latn-RS"/>
+        </w:rPr>
+        <w:t>.1 Layered</w:t>
+      </w:r>
+    </w:p>
+    <w:p>
+      <w:pPr>
+        <w:ind w:left="1440"/>
+      </w:pPr>
+      <w:r>
+        <w:t xml:space="preserve">Aplikacija će imati tri sloja – prezentacioni sloj klijenta, serverski sloj, kao i sloj perzistencije, koji obuhvata skladište podataka. </w:t>
+      </w:r>
+    </w:p>
+    <w:p>
+      <w:pPr>
+        <w:ind w:left="1440"/>
+      </w:pPr>
+      <w:r>
+        <w:t xml:space="preserve">Prezentacioni sloj se izvršava na klijentu i ima ulogu posrednika između aplikacije i klijenta u vidu interakcije sa sistemom. Prezentacioni sloj će komunicirati sa slojem ispod sebe, a to je serverski sloj. </w:t>
+      </w:r>
+    </w:p>
+    <w:p>
+      <w:pPr>
+        <w:ind w:left="1440"/>
+      </w:pPr>
+      <w:r>
+        <w:t xml:space="preserve">Serverski sloj će se izvršavati na serveru i implementirati sve bitne funkcionalnosti koje aplikacija treba da pruži. U okviru serverskog sloja, implementiraće se poslovna logika sistema, odnosno metode potrebne za odigravanje igre, ali i metode potrebne za perzistenciju podataka koje generiše aplikacija. </w:t>
+      </w:r>
+    </w:p>
+    <w:p>
+      <w:pPr>
+        <w:ind w:left="1440"/>
+      </w:pPr>
+    </w:p>
+    <w:p>
+      <w:pPr>
+        <w:ind w:left="1440"/>
+      </w:pPr>
+      <w:r>
+        <w:t>Serverski sloj komunicira sa prezentacionim slojem, ali i slojem perzistencije, a komunikacija sa klijentima se odigrava direktno preko implementiranog RESTful API-ja, ili posredno, korišćenjem third-party message broker-a. Sloj perzistencije predstavlja samu bazu podataka, koja će skladištiti podatke relevantne za aplikaciju.</w:t>
+      </w:r>
+    </w:p>
+    <w:p>
+      <w:pPr>
+        <w:ind w:left="720"/>
+      </w:pPr>
+    </w:p>
+    <w:p>
+      <w:pPr>
+        <w:ind w:left="720"/>
+      </w:pPr>
+    </w:p>
+    <w:p>
+      <w:pPr>
+        <w:pStyle w:val="Heading2"/>
+        <w:ind w:firstLine="720"/>
+        <w:rPr>
+          <w:rFonts w:ascii="Arial" w:hAnsi="Arial" w:cs="Arial"/>
+          <w:lang w:val="sr-Latn-RS"/>
+        </w:rPr>
+      </w:pPr>
+      <w:r>
+        <w:rPr>
+          <w:rFonts w:ascii="Arial" w:hAnsi="Arial" w:cs="Arial"/>
+          <w:lang w:val="sr-Latn-RS"/>
+        </w:rPr>
+        <w:lastRenderedPageBreak/>
+        <w:t>3.1.</w:t>
+      </w:r>
+      <w:r>
+        <w:rPr>
+          <w:rFonts w:ascii="Arial" w:hAnsi="Arial" w:cs="Arial"/>
+          <w:lang w:val="sr-Latn-RS"/>
+        </w:rPr>
+        <w:t>2</w:t>
+      </w:r>
+      <w:r>
+        <w:rPr>
+          <w:rFonts w:ascii="Arial" w:hAnsi="Arial" w:cs="Arial"/>
+          <w:lang w:val="sr-Latn-RS"/>
+        </w:rPr>
+        <w:t xml:space="preserve"> </w:t>
+      </w:r>
+      <w:r>
+        <w:rPr>
+          <w:rFonts w:ascii="Arial" w:hAnsi="Arial" w:cs="Arial"/>
+          <w:lang w:val="sr-Latn-RS"/>
+        </w:rPr>
+        <w:t>MVC</w:t>
+      </w:r>
+    </w:p>
+    <w:p>
+      <w:pPr>
+        <w:ind w:left="1440"/>
+      </w:pPr>
+      <w:r>
+        <w:t xml:space="preserve">Serverska strana će klijentskoj pružati usluge RESTful API-ja, uređenog po MVC obrascu. API će sadržati klase controller-a kao tačke pristupa uslugama API-ja, model će se kao izdvojena komponenta baviti domenskim klasama i njihovom perzistencijom, ali sama view komponenta ovog obrasca neće postojati u standardnom obliku, imajući u vidu da serverska strana neće direktno kreirati delove korisničkog interfejsa. </w:t>
+      </w:r>
+    </w:p>
+    <w:p>
+      <w:pPr>
+        <w:ind w:left="1440"/>
+      </w:pPr>
+      <w:r>
+        <w:t>Umesto toga, API će klijentskoj strani vraćati odgovor u vidu važnih podataka predstavljenih u JSON formatu.</w:t>
+      </w:r>
+    </w:p>
+    <w:p>
+      <w:r>
+        <w:tab/>
+      </w:r>
+    </w:p>
+    <w:p>
+      <w:pPr>
+        <w:pStyle w:val="Heading2"/>
+        <w:ind w:firstLine="720"/>
+        <w:rPr>
+          <w:rFonts w:ascii="Arial" w:hAnsi="Arial" w:cs="Arial"/>
+          <w:lang w:val="sr-Latn-RS"/>
+        </w:rPr>
+      </w:pPr>
+      <w:r>
+        <w:rPr>
+          <w:rFonts w:ascii="Arial" w:hAnsi="Arial" w:cs="Arial"/>
+          <w:lang w:val="sr-Latn-RS"/>
+        </w:rPr>
+        <w:t>3.1.</w:t>
+      </w:r>
+      <w:r>
+        <w:rPr>
+          <w:rFonts w:ascii="Arial" w:hAnsi="Arial" w:cs="Arial"/>
+          <w:lang w:val="sr-Latn-RS"/>
+        </w:rPr>
+        <w:t>3</w:t>
+      </w:r>
+      <w:r>
+        <w:rPr>
+          <w:rFonts w:ascii="Arial" w:hAnsi="Arial" w:cs="Arial"/>
+          <w:lang w:val="sr-Latn-RS"/>
+        </w:rPr>
+        <w:t xml:space="preserve"> </w:t>
+      </w:r>
+      <w:r>
+        <w:rPr>
+          <w:rFonts w:ascii="Arial" w:hAnsi="Arial" w:cs="Arial"/>
+          <w:lang w:val="sr-Latn-RS"/>
+        </w:rPr>
+        <w:t>Publish-Subscribe</w:t>
+      </w:r>
+    </w:p>
+    <w:p>
+      <w:pPr>
+        <w:pStyle w:val="ListParagraph"/>
+        <w:ind w:left="1440"/>
+        <w:rPr>
+          <w:rFonts w:cstheme="minorHAnsi"/>
+        </w:rPr>
+      </w:pPr>
+      <w:r>
+        <w:rPr>
+          <w:rFonts w:cstheme="minorHAnsi"/>
+        </w:rPr>
+        <w:t xml:space="preserve">Arhitekturni obrazac </w:t>
+      </w:r>
+      <w:r>
+        <w:rPr>
+          <w:rFonts w:cstheme="minorHAnsi"/>
+          <w:i/>
+          <w:iCs/>
+        </w:rPr>
+        <w:t>Publish/Subscribe</w:t>
+      </w:r>
+      <w:r>
+        <w:rPr>
+          <w:rFonts w:cstheme="minorHAnsi"/>
+        </w:rPr>
+        <w:t xml:space="preserve"> će biti implementiran preko message broker-a koji će biti zadužen za asinhronu komunikaciju između klijenta i servera.</w:t>
+      </w:r>
+    </w:p>
+    <w:p>
+      <w:pPr>
+        <w:pStyle w:val="ListParagraph"/>
+        <w:ind w:left="1440"/>
+        <w:rPr>
+          <w:rFonts w:cstheme="minorHAnsi"/>
+        </w:rPr>
+      </w:pPr>
+      <w:r>
+        <w:rPr>
+          <w:rFonts w:cstheme="minorHAnsi"/>
+        </w:rPr>
+        <w:t xml:space="preserve"> </w:t>
+      </w:r>
+    </w:p>
+    <w:p>
+      <w:pPr>
+        <w:pStyle w:val="ListParagraph"/>
+        <w:ind w:left="1440"/>
+        <w:rPr>
+          <w:rFonts w:cstheme="minorHAnsi"/>
+        </w:rPr>
+      </w:pPr>
+      <w:r>
+        <w:rPr>
+          <w:rFonts w:cstheme="minorHAnsi"/>
+        </w:rPr>
+        <w:t xml:space="preserve">Svi igrači jedne partije su automatski </w:t>
+      </w:r>
+      <w:r>
+        <w:rPr>
+          <w:rFonts w:cstheme="minorHAnsi"/>
+          <w:i/>
+          <w:iCs/>
+        </w:rPr>
+        <w:t>subscribe</w:t>
+      </w:r>
+      <w:r>
+        <w:rPr>
+          <w:rFonts w:cstheme="minorHAnsi"/>
+        </w:rPr>
+        <w:t>-ovani za prijem informacija o izmenama stanja igre (odigrani potezi protivnika), kao i za prijem poruka od strane ostalih igrača u partiji. Rezultat ovoga biće vidljiva promena prikaza igre u realnom vremenu.</w:t>
+      </w:r>
+    </w:p>
+    <w:p>
+      <w:pPr>
+        <w:pStyle w:val="Heading2"/>
+        <w:rPr>
+          <w:rFonts w:ascii="Arial" w:hAnsi="Arial" w:cs="Arial"/>
+          <w:lang w:val="sr-Latn-RS"/>
+        </w:rPr>
+      </w:pPr>
+      <w:r>
+        <w:rPr>
+          <w:rFonts w:ascii="Arial" w:hAnsi="Arial" w:cs="Arial"/>
+        </w:rPr>
+        <w:tab/>
+      </w:r>
+      <w:r>
+        <w:rPr>
+          <w:rFonts w:ascii="Arial" w:hAnsi="Arial" w:cs="Arial"/>
+          <w:lang w:val="sr-Latn-RS"/>
+        </w:rPr>
+        <w:t>3.1.</w:t>
+      </w:r>
+      <w:r>
+        <w:rPr>
+          <w:rFonts w:ascii="Arial" w:hAnsi="Arial" w:cs="Arial"/>
+          <w:lang w:val="sr-Latn-RS"/>
+        </w:rPr>
+        <w:t>4</w:t>
+      </w:r>
+      <w:r>
+        <w:rPr>
+          <w:rFonts w:ascii="Arial" w:hAnsi="Arial" w:cs="Arial"/>
+          <w:lang w:val="sr-Latn-RS"/>
+        </w:rPr>
+        <w:t xml:space="preserve"> </w:t>
+      </w:r>
+      <w:r>
+        <w:rPr>
+          <w:rFonts w:ascii="Arial" w:hAnsi="Arial" w:cs="Arial"/>
+          <w:lang w:val="sr-Latn-RS"/>
+        </w:rPr>
+        <w:t>Repository</w:t>
+      </w:r>
+    </w:p>
+    <w:p>
+      <w:pPr>
+        <w:ind w:left="1440"/>
+      </w:pPr>
+      <w:r>
+        <w:t xml:space="preserve">Za implementaciju perzistencije koristiće se centralizovano skladište pasivnog tipa. Komponente sloja servera komuniciraju sa skladištem pozivom odgovarajućih metoda. Stanje sistema ogleda se u stanju partija igara koje su pokrenute u datom trenutku, i pošto ih ima više, potrebno je obezbediti konkurentan pristup skladištu. </w:t>
+      </w:r>
+    </w:p>
+    <w:p>
+      <w:pPr>
+        <w:rPr>
+          <w:rFonts w:ascii="Arial" w:hAnsi="Arial" w:cs="Arial"/>
+        </w:rPr>
+      </w:pPr>
+    </w:p>
+    <w:p/>
+    <w:p/>
+    <w:p/>
+    <w:p>
+      <w:r>
+        <w:tab/>
+      </w:r>
+    </w:p>
+    <w:p>
+      <w:pPr>
+        <w:ind w:left="720"/>
+      </w:pPr>
+    </w:p>
+    <w:p>
+      <w:pPr>
+        <w:ind w:left="720"/>
+      </w:pPr>
+    </w:p>
+    <w:p>
+      <w:pPr>
+        <w:pStyle w:val="Heading2"/>
+        <w:ind w:firstLine="360"/>
+        <w:rPr>
+          <w:rFonts w:ascii="Arial" w:hAnsi="Arial" w:cs="Arial"/>
+          <w:lang w:val="sr-Latn-RS"/>
+        </w:rPr>
+      </w:pPr>
+      <w:r>
+        <w:rPr>
+          <w:rFonts w:ascii="Arial" w:hAnsi="Arial" w:cs="Arial"/>
+          <w:lang w:val="sr-Latn-RS"/>
+        </w:rPr>
+        <w:lastRenderedPageBreak/>
+        <w:t>3.</w:t>
+      </w:r>
+      <w:r>
+        <w:rPr>
+          <w:rFonts w:ascii="Arial" w:hAnsi="Arial" w:cs="Arial"/>
+          <w:lang w:val="sr-Latn-RS"/>
+        </w:rPr>
+        <w:t>2 Generalna arhitektura</w:t>
+      </w:r>
+    </w:p>
+    <w:p>
+      <w:pPr>
+        <w:ind w:left="360"/>
+      </w:pPr>
+      <w:r>
+        <w:t xml:space="preserve">Arhitektura sistema podrazumeva postojanje klijenta, servera i baze podataka u kojoj će se čuvati informacije o korisnicima i njihovim igrama. </w:t>
+      </w:r>
+      <w:r>
+        <w:drawing>
+          <wp:inline distT="0" distB="0" distL="0" distR="0" wp14:anchorId="081BDAAD" wp14:editId="61C22DF2">
+            <wp:extent cx="5938102" cy="4898003"/>
+            <wp:effectExtent l="0" t="0" r="5715" b="0"/>
+            <wp:docPr id="1" name="Picture 1"/>
+            <wp:cNvGraphicFramePr>
+              <a:graphicFrameLocks xmlns:a="http://schemas.openxmlformats.org/drawingml/2006/main" noChangeAspect="1"/>
+            </wp:cNvGraphicFramePr>
+            <a:graphic xmlns:a="http://schemas.openxmlformats.org/drawingml/2006/main">
+              <a:graphicData uri="http://schemas.openxmlformats.org/drawingml/2006/picture">
+                <pic:pic xmlns:pic="http://schemas.openxmlformats.org/drawingml/2006/picture">
+                  <pic:nvPicPr>
+                    <pic:cNvPr id="0" name="Picture 1"/>
+                    <pic:cNvPicPr>
+                      <a:picLocks noChangeAspect="1" noChangeArrowheads="1"/>
+                    </pic:cNvPicPr>
+                  </pic:nvPicPr>
+                  <pic:blipFill>
+                    <a:blip r:embed="rId5">
+                      <a:extLst>
+                        <a:ext uri="{28A0092B-C50C-407E-A947-70E740481C1C}">
+                          <a14:useLocalDpi xmlns:a14="http://schemas.microsoft.com/office/drawing/2010/main" val="0"/>
+                        </a:ext>
+                      </a:extLst>
+                    </a:blip>
+                    <a:srcRect/>
+                    <a:stretch>
+                      <a:fillRect/>
+                    </a:stretch>
+                  </pic:blipFill>
+                  <pic:spPr bwMode="auto">
+                    <a:xfrm>
+                      <a:off x="0" y="0"/>
+                      <a:ext cx="5947964" cy="4906137"/>
+                    </a:xfrm>
+                    <a:prstGeom prst="rect">
+                      <a:avLst/>
+                    </a:prstGeom>
+                    <a:noFill/>
+                    <a:ln>
+                      <a:noFill/>
+                    </a:ln>
+                  </pic:spPr>
+                </pic:pic>
+              </a:graphicData>
+            </a:graphic>
+          </wp:inline>
+        </w:drawing>
+      </w:r>
+    </w:p>
+    <w:p/>
+    <w:p/>
+    <w:p/>
+    <w:p/>
+    <w:p/>
+    <w:p/>
+    <w:p/>
+    <w:p/>
+    <w:p/>
+    <w:p>
+      <w:pPr>
+        <w:pStyle w:val="Heading2"/>
+        <w:ind w:firstLine="360"/>
+        <w:rPr>
+          <w:rFonts w:ascii="Arial" w:hAnsi="Arial" w:cs="Arial"/>
+          <w:lang w:val="sr-Latn-RS"/>
+        </w:rPr>
+      </w:pPr>
+      <w:r>
+        <w:rPr>
+          <w:rFonts w:ascii="Arial" w:hAnsi="Arial" w:cs="Arial"/>
+          <w:lang w:val="sr-Latn-RS"/>
+        </w:rPr>
+        <w:lastRenderedPageBreak/>
+        <w:t>3.</w:t>
+      </w:r>
+      <w:r>
+        <w:rPr>
+          <w:rFonts w:ascii="Arial" w:hAnsi="Arial" w:cs="Arial"/>
+          <w:lang w:val="sr-Latn-RS"/>
+        </w:rPr>
+        <w:t>3</w:t>
+      </w:r>
+      <w:r>
+        <w:rPr>
+          <w:rFonts w:ascii="Arial" w:hAnsi="Arial" w:cs="Arial"/>
+          <w:lang w:val="sr-Latn-RS"/>
+        </w:rPr>
+        <w:t xml:space="preserve"> </w:t>
+      </w:r>
+      <w:r>
+        <w:rPr>
+          <w:rFonts w:ascii="Arial" w:hAnsi="Arial" w:cs="Arial"/>
+          <w:lang w:val="sr-Latn-RS"/>
+        </w:rPr>
+        <w:t>Strukturni pogledi</w:t>
+      </w:r>
+    </w:p>
+    <w:p>
+      <w:pPr>
+        <w:ind w:left="720"/>
+        <w:rPr>
+          <w:rFonts w:cstheme="minorHAnsi"/>
+        </w:rPr>
+      </w:pPr>
+      <w:r>
+        <w:rPr>
+          <w:rFonts w:cstheme="minorHAnsi"/>
+        </w:rPr>
+        <w:t xml:space="preserve">Dijagram prikazuje strukturu komponenti sistema i njihovu povezanost. </w:t>
+      </w:r>
+    </w:p>
+    <w:p>
+      <w:pPr>
+        <w:ind w:left="720"/>
+        <w:rPr>
+          <w:rFonts w:cstheme="minorHAnsi"/>
+        </w:rPr>
+      </w:pPr>
+      <w:r>
+        <w:rPr>
+          <w:rFonts w:cstheme="minorHAnsi"/>
+        </w:rPr>
+        <w:t>Klijentski sloj, koji predstavlja deo aplikacije sa kojim korisnici interaguju, se sastoji od skripti, od kojih su neke zadužene za prikaz, dok neke ostvaruju komunikaciju sa serverom. Serverski sloj se sastoji od komunikacionog podsloja i podsloja za logiku igre</w:t>
+      </w:r>
+      <w:r>
+        <w:rPr>
+          <w:rFonts w:cstheme="minorHAnsi"/>
+        </w:rPr>
+        <w:t xml:space="preserve"> tj. biznis logiku sa podslojem perzistencije</w:t>
+      </w:r>
+      <w:r>
+        <w:rPr>
+          <w:rFonts w:cstheme="minorHAnsi"/>
+        </w:rPr>
+        <w:t xml:space="preserve">. </w:t>
+      </w:r>
+    </w:p>
+    <w:p>
+      <w:pPr>
+        <w:ind w:left="720"/>
+        <w:rPr>
+          <w:rFonts w:cstheme="minorHAnsi"/>
+        </w:rPr>
+      </w:pPr>
+      <w:r>
+        <w:rPr>
+          <w:rFonts w:cstheme="minorHAnsi"/>
+        </w:rPr>
+        <w:t xml:space="preserve">Komunikacioni podsloj obuhvata RESTful Web API za sinhronu komunikaciju i Message Broker za asinhronu komunikaciju sa klijentom. </w:t>
+      </w:r>
+    </w:p>
+    <w:p>
+      <w:pPr>
+        <w:ind w:left="720"/>
+        <w:rPr>
+          <w:rFonts w:cstheme="minorHAnsi"/>
+          <w:color w:val="FFC000" w:themeColor="accent4"/>
+        </w:rPr>
+      </w:pPr>
+      <w:r>
+        <w:rPr>
+          <w:rFonts w:cstheme="minorHAnsi"/>
+        </w:rPr>
+        <w:t>Na sloju perzistencije se nalazi DBMS kao konekcija sa bazom podataka.</w:t>
+      </w:r>
+    </w:p>
+    <w:p/>
+    <w:p>
+      <w:r>
+        <w:drawing>
+          <wp:inline distT="0" distB="0" distL="0" distR="0" wp14:anchorId="241FF093" wp14:editId="2A876C35">
+            <wp:extent cx="5073015" cy="5741035"/>
+            <wp:effectExtent l="0" t="0" r="0" b="0"/>
+            <wp:docPr id="2" name="Picture 2"/>
+            <wp:cNvGraphicFramePr>
+              <a:graphicFrameLocks xmlns:a="http://schemas.openxmlformats.org/drawingml/2006/main" noChangeAspect="1"/>
+            </wp:cNvGraphicFramePr>
+            <a:graphic xmlns:a="http://schemas.openxmlformats.org/drawingml/2006/main">
+              <a:graphicData uri="http://schemas.openxmlformats.org/drawingml/2006/picture">
+                <pic:pic xmlns:pic="http://schemas.openxmlformats.org/drawingml/2006/picture">
+                  <pic:nvPicPr>
+                    <pic:cNvPr id="0" name="Picture 2"/>
+                    <pic:cNvPicPr>
+                      <a:picLocks noChangeAspect="1" noChangeArrowheads="1"/>
+                    </pic:cNvPicPr>
+                  </pic:nvPicPr>
+                  <pic:blipFill>
+                    <a:blip r:embed="rId6">
+                      <a:extLst>
+                        <a:ext uri="{28A0092B-C50C-407E-A947-70E740481C1C}">
+                          <a14:useLocalDpi xmlns:a14="http://schemas.microsoft.com/office/drawing/2010/main" val="0"/>
+                        </a:ext>
+                      </a:extLst>
+                    </a:blip>
+                    <a:srcRect/>
+                    <a:stretch>
+                      <a:fillRect/>
+                    </a:stretch>
+                  </pic:blipFill>
+                  <pic:spPr bwMode="auto">
+                    <a:xfrm>
+                      <a:off x="0" y="0"/>
+                      <a:ext cx="5073015" cy="5741035"/>
+                    </a:xfrm>
+                    <a:prstGeom prst="rect">
+                      <a:avLst/>
+                    </a:prstGeom>
+                    <a:noFill/>
+                    <a:ln>
+                      <a:noFill/>
+                    </a:ln>
+                  </pic:spPr>
+                </pic:pic>
+              </a:graphicData>
+            </a:graphic>
+          </wp:inline>
+        </w:drawing>
+      </w:r>
+    </w:p>
+    <w:p/>
+    <w:p/>
+    <w:p/>
+    <w:p/>
+    <w:p/>
+    <w:p/>
+    <w:p/>
+    <w:p/>
+    <w:p/>
+    <w:p/>
+    <w:p>
+      <w:pPr>
+        <w:pStyle w:val="Heading2"/>
+        <w:ind w:firstLine="360"/>
+        <w:rPr>
+          <w:rFonts w:ascii="Arial" w:hAnsi="Arial" w:cs="Arial"/>
+          <w:lang w:val="sr-Latn-RS"/>
+        </w:rPr>
+      </w:pPr>
+      <w:r>
+        <w:rPr>
+          <w:rFonts w:ascii="Arial" w:hAnsi="Arial" w:cs="Arial"/>
+          <w:lang w:val="sr-Latn-RS"/>
+        </w:rPr>
+        <w:t>3.</w:t>
+      </w:r>
+      <w:r>
+        <w:rPr>
+          <w:rFonts w:ascii="Arial" w:hAnsi="Arial" w:cs="Arial"/>
+          <w:lang w:val="sr-Latn-RS"/>
+        </w:rPr>
+        <w:t>4</w:t>
+      </w:r>
+      <w:r>
+        <w:rPr>
+          <w:rFonts w:ascii="Arial" w:hAnsi="Arial" w:cs="Arial"/>
+          <w:lang w:val="sr-Latn-RS"/>
+        </w:rPr>
+        <w:t xml:space="preserve"> </w:t>
+      </w:r>
+      <w:r>
+        <w:rPr>
+          <w:rFonts w:ascii="Arial" w:hAnsi="Arial" w:cs="Arial"/>
+          <w:lang w:val="sr-Latn-RS"/>
+        </w:rPr>
+        <w:t xml:space="preserve">Bihevioralni </w:t>
+      </w:r>
+      <w:r>
+        <w:rPr>
+          <w:rFonts w:ascii="Arial" w:hAnsi="Arial" w:cs="Arial"/>
+          <w:lang w:val="sr-Latn-RS"/>
+        </w:rPr>
+        <w:t>pogledi</w:t>
+      </w:r>
+    </w:p>
+    <w:p>
+      <w:pPr>
+        <w:pStyle w:val="Heading2"/>
+        <w:ind w:firstLine="360"/>
+        <w:rPr>
+          <w:rFonts w:ascii="Arial" w:hAnsi="Arial" w:cs="Arial"/>
+          <w:lang w:val="sr-Latn-RS"/>
+        </w:rPr>
+      </w:pPr>
+      <w:r>
+        <w:tab/>
+      </w:r>
+      <w:r>
+        <w:rPr>
+          <w:rFonts w:ascii="Arial" w:hAnsi="Arial" w:cs="Arial"/>
+          <w:lang w:val="sr-Latn-RS"/>
+        </w:rPr>
+        <w:t>3.4</w:t>
+      </w:r>
+      <w:r>
+        <w:rPr>
+          <w:rFonts w:ascii="Arial" w:hAnsi="Arial" w:cs="Arial"/>
+          <w:lang w:val="sr-Latn-RS"/>
+        </w:rPr>
+        <w:t>.1</w:t>
+      </w:r>
+      <w:r>
+        <w:rPr>
+          <w:rFonts w:ascii="Arial" w:hAnsi="Arial" w:cs="Arial"/>
+          <w:lang w:val="sr-Latn-RS"/>
+        </w:rPr>
+        <w:t xml:space="preserve"> </w:t>
+      </w:r>
+      <w:r>
+        <w:rPr>
+          <w:rFonts w:ascii="Arial" w:hAnsi="Arial" w:cs="Arial"/>
+          <w:lang w:val="sr-Latn-RS"/>
+        </w:rPr>
+        <w:t>Nova igra</w:t>
+      </w:r>
+    </w:p>
+    <w:p>
+      <w:r>
+        <w:tab/>
+      </w:r>
+      <w:r>
+        <w:tab/>
+        <w:t>Sekvencijalni dijagram koji pokazuje proces kreiranje igre.</w:t>
+      </w:r>
+    </w:p>
+    <w:p/>
+    <w:p>
+      <w:r>
+        <w:tab/>
+      </w:r>
+      <w:r>
+        <w:drawing>
+          <wp:inline distT="0" distB="0" distL="0" distR="0" wp14:anchorId="783D0490" wp14:editId="6E0CA787">
+            <wp:extent cx="5939790" cy="4039235"/>
+            <wp:effectExtent l="0" t="0" r="3810" b="0"/>
+            <wp:docPr id="3" name="Picture 3"/>
+            <wp:cNvGraphicFramePr>
+              <a:graphicFrameLocks xmlns:a="http://schemas.openxmlformats.org/drawingml/2006/main" noChangeAspect="1"/>
+            </wp:cNvGraphicFramePr>
+            <a:graphic xmlns:a="http://schemas.openxmlformats.org/drawingml/2006/main">
+              <a:graphicData uri="http://schemas.openxmlformats.org/drawingml/2006/picture">
+                <pic:pic xmlns:pic="http://schemas.openxmlformats.org/drawingml/2006/picture">
+                  <pic:nvPicPr>
+                    <pic:cNvPr id="0" name="Picture 3"/>
+                    <pic:cNvPicPr>
+                      <a:picLocks noChangeAspect="1" noChangeArrowheads="1"/>
+                    </pic:cNvPicPr>
+                  </pic:nvPicPr>
+                  <pic:blipFill>
+                    <a:blip r:embed="rId7">
+                      <a:extLst>
+                        <a:ext uri="{28A0092B-C50C-407E-A947-70E740481C1C}">
+                          <a14:useLocalDpi xmlns:a14="http://schemas.microsoft.com/office/drawing/2010/main" val="0"/>
+                        </a:ext>
+                      </a:extLst>
+                    </a:blip>
+                    <a:srcRect/>
+                    <a:stretch>
+                      <a:fillRect/>
+                    </a:stretch>
+                  </pic:blipFill>
+                  <pic:spPr bwMode="auto">
+                    <a:xfrm>
+                      <a:off x="0" y="0"/>
+                      <a:ext cx="5939790" cy="4039235"/>
+                    </a:xfrm>
+                    <a:prstGeom prst="rect">
+                      <a:avLst/>
+                    </a:prstGeom>
+                    <a:noFill/>
+                    <a:ln>
+                      <a:noFill/>
+                    </a:ln>
+                  </pic:spPr>
+                </pic:pic>
+              </a:graphicData>
+            </a:graphic>
+          </wp:inline>
+        </w:drawing>
+      </w:r>
+    </w:p>
+    <w:p>
+      <w:pPr>
+        <w:pStyle w:val="Heading2"/>
+        <w:ind w:firstLine="360"/>
+        <w:rPr>
+          <w:rFonts w:ascii="Arial" w:hAnsi="Arial" w:cs="Arial"/>
+          <w:lang w:val="sr-Latn-RS"/>
+        </w:rPr>
+      </w:pPr>
+      <w:r>
+        <w:lastRenderedPageBreak/>
+        <w:tab/>
+      </w:r>
+      <w:r>
+        <w:rPr>
+          <w:rFonts w:ascii="Arial" w:hAnsi="Arial" w:cs="Arial"/>
+          <w:lang w:val="sr-Latn-RS"/>
+        </w:rPr>
+        <w:t>3.4.</w:t>
+      </w:r>
+      <w:r>
+        <w:rPr>
+          <w:rFonts w:ascii="Arial" w:hAnsi="Arial" w:cs="Arial"/>
+          <w:lang w:val="sr-Latn-RS"/>
+        </w:rPr>
+        <w:t>2</w:t>
+      </w:r>
+      <w:r>
+        <w:rPr>
+          <w:rFonts w:ascii="Arial" w:hAnsi="Arial" w:cs="Arial"/>
+          <w:lang w:val="sr-Latn-RS"/>
+        </w:rPr>
+        <w:t xml:space="preserve"> </w:t>
+      </w:r>
+      <w:r>
+        <w:rPr>
+          <w:rFonts w:ascii="Arial" w:hAnsi="Arial" w:cs="Arial"/>
+          <w:lang w:val="sr-Latn-RS"/>
+        </w:rPr>
+        <w:t>Odigravanje igre</w:t>
+      </w:r>
+    </w:p>
+    <w:p>
+      <w:r>
+        <w:drawing>
+          <wp:inline distT="0" distB="0" distL="0" distR="0" wp14:anchorId="4D793774" wp14:editId="3E91E33C">
+            <wp:extent cx="5231765" cy="7903596"/>
+            <wp:effectExtent l="0" t="0" r="6985" b="2540"/>
+            <wp:docPr id="4" name="Picture 4"/>
+            <wp:cNvGraphicFramePr>
+              <a:graphicFrameLocks xmlns:a="http://schemas.openxmlformats.org/drawingml/2006/main" noChangeAspect="1"/>
+            </wp:cNvGraphicFramePr>
+            <a:graphic xmlns:a="http://schemas.openxmlformats.org/drawingml/2006/main">
+              <a:graphicData uri="http://schemas.openxmlformats.org/drawingml/2006/picture">
+                <pic:pic xmlns:pic="http://schemas.openxmlformats.org/drawingml/2006/picture">
+                  <pic:nvPicPr>
+                    <pic:cNvPr id="0" name="Picture 4"/>
+                    <pic:cNvPicPr>
+                      <a:picLocks noChangeAspect="1" noChangeArrowheads="1"/>
+                    </pic:cNvPicPr>
+                  </pic:nvPicPr>
+                  <pic:blipFill>
+                    <a:blip r:embed="rId8">
+                      <a:extLst>
+                        <a:ext uri="{28A0092B-C50C-407E-A947-70E740481C1C}">
+                          <a14:useLocalDpi xmlns:a14="http://schemas.microsoft.com/office/drawing/2010/main" val="0"/>
+                        </a:ext>
+                      </a:extLst>
+                    </a:blip>
+                    <a:srcRect/>
+                    <a:stretch>
+                      <a:fillRect/>
+                    </a:stretch>
+                  </pic:blipFill>
+                  <pic:spPr bwMode="auto">
+                    <a:xfrm>
+                      <a:off x="0" y="0"/>
+                      <a:ext cx="5235181" cy="7908756"/>
+                    </a:xfrm>
+                    <a:prstGeom prst="rect">
+                      <a:avLst/>
+                    </a:prstGeom>
+                    <a:noFill/>
+                    <a:ln>
+                      <a:noFill/>
+                    </a:ln>
+                  </pic:spPr>
+                </pic:pic>
+              </a:graphicData>
+            </a:graphic>
+          </wp:inline>
+        </w:drawing>
+      </w:r>
+    </w:p>
+    <w:p/>
+    <w:p>
+      <w:pPr>
+        <w:pStyle w:val="Heading2"/>
+        <w:numPr>
+          <w:ilvl w:val="0"/>
+          <w:numId w:val="2"/>
+        </w:numPr>
+        <w:rPr>
+          <w:rFonts w:ascii="Arial" w:hAnsi="Arial" w:cs="Arial"/>
+          <w:lang w:val="sr-Latn-RS"/>
+        </w:rPr>
+      </w:pPr>
+      <w:r>
+        <w:rPr>
+          <w:rFonts w:ascii="Arial" w:hAnsi="Arial" w:cs="Arial"/>
+          <w:lang w:val="sr-Latn-RS"/>
+        </w:rPr>
+        <w:t>Implementacija</w:t>
+      </w:r>
+    </w:p>
+    <w:p/>
+    <w:p>
+      <w:pPr>
+        <w:pStyle w:val="ListParagraph"/>
+        <w:numPr>
+          <w:ilvl w:val="0"/>
+          <w:numId w:val="9"/>
+        </w:numPr>
+        <w:rPr>
+          <w:b/>
+          <w:bCs/>
+        </w:rPr>
+      </w:pPr>
+      <w:r>
+        <w:rPr>
+          <w:b/>
+          <w:bCs/>
+        </w:rPr>
+        <w:t>Front-end: React.js + Typescript, HTML, CSS,</w:t>
       </w:r>
     </w:p>
     <w:p>
@@ -1501,7 +2382,7 @@
   <w:abstractNum w:abstractNumId="0" w15:restartNumberingAfterBreak="0">
     <w:nsid w:val="033D6185"/>
     <w:multiLevelType w:val="hybridMultilevel"/>
-    <w:tmpl w:val="5548071E"/>
+    <w:tmpl w:val="464E7596"/>
     <w:lvl w:ilvl="0" w:tplc="04090001">
       <w:start w:val="1"/>
       <w:numFmt w:val="bullet"/>

</xml_diff>

<commit_message>
Accidentally forgot to put 2 use cases in document.
</commit_message>
<xml_diff>
--- a/Architecture/Arhitekturni projekat.docx
+++ b/Architecture/Arhitekturni projekat.docx
@@ -682,8 +682,358 @@
       </w:r>
     </w:p>
     <w:p>
+      <w:pPr>
+        <w:pStyle w:val="ListParagraph"/>
+        <w:ind w:left="1440"/>
+        <w:rPr>
+          <w:rFonts w:ascii="Arial" w:hAnsi="Arial" w:cs="Arial"/>
+        </w:rPr>
+      </w:pPr>
+    </w:p>
+    <w:p>
+      <w:pPr>
+        <w:pStyle w:val="ListParagraph"/>
+        <w:ind w:left="1440"/>
+        <w:rPr>
+          <w:rFonts w:ascii="Arial" w:hAnsi="Arial" w:cs="Arial"/>
+        </w:rPr>
+      </w:pPr>
+    </w:p>
+    <w:p>
+      <w:pPr>
+        <w:pStyle w:val="ListParagraph"/>
+        <w:ind w:left="1440"/>
+        <w:rPr>
+          <w:rFonts w:ascii="Arial" w:hAnsi="Arial" w:cs="Arial"/>
+        </w:rPr>
+      </w:pPr>
+    </w:p>
+    <w:p>
+      <w:pPr>
+        <w:pStyle w:val="ListParagraph"/>
+        <w:ind w:left="1440"/>
+        <w:rPr>
+          <w:rFonts w:ascii="Arial" w:hAnsi="Arial" w:cs="Arial"/>
+        </w:rPr>
+      </w:pPr>
+    </w:p>
+    <w:p>
+      <w:pPr>
+        <w:pStyle w:val="ListParagraph"/>
+        <w:ind w:left="1440"/>
+        <w:rPr>
+          <w:rFonts w:ascii="Arial" w:hAnsi="Arial" w:cs="Arial"/>
+        </w:rPr>
+      </w:pPr>
+    </w:p>
+    <w:p>
+      <w:pPr>
+        <w:pStyle w:val="ListParagraph"/>
+        <w:ind w:left="1440"/>
+        <w:rPr>
+          <w:rFonts w:ascii="Arial" w:hAnsi="Arial" w:cs="Arial"/>
+        </w:rPr>
+      </w:pPr>
+    </w:p>
+    <w:p>
+      <w:pPr>
+        <w:pStyle w:val="ListParagraph"/>
+        <w:ind w:left="1440"/>
+        <w:rPr>
+          <w:rFonts w:ascii="Arial" w:hAnsi="Arial" w:cs="Arial"/>
+        </w:rPr>
+      </w:pPr>
+    </w:p>
+    <w:p>
+      <w:pPr>
+        <w:pStyle w:val="ListParagraph"/>
+        <w:ind w:left="1440"/>
+        <w:rPr>
+          <w:rFonts w:ascii="Arial" w:hAnsi="Arial" w:cs="Arial"/>
+        </w:rPr>
+      </w:pPr>
+    </w:p>
+    <w:p>
+      <w:pPr>
+        <w:pStyle w:val="ListParagraph"/>
+        <w:ind w:left="1440"/>
+        <w:rPr>
+          <w:rFonts w:ascii="Arial" w:hAnsi="Arial" w:cs="Arial"/>
+        </w:rPr>
+      </w:pPr>
+    </w:p>
+    <w:p>
+      <w:pPr>
+        <w:pStyle w:val="ListParagraph"/>
+        <w:ind w:left="1440"/>
+        <w:rPr>
+          <w:rFonts w:ascii="Arial" w:hAnsi="Arial" w:cs="Arial"/>
+        </w:rPr>
+      </w:pPr>
+    </w:p>
+    <w:p>
+      <w:pPr>
+        <w:pStyle w:val="ListParagraph"/>
+        <w:ind w:left="1440"/>
+        <w:rPr>
+          <w:rFonts w:ascii="Arial" w:hAnsi="Arial" w:cs="Arial"/>
+        </w:rPr>
+      </w:pPr>
+    </w:p>
+    <w:p>
+      <w:pPr>
+        <w:pStyle w:val="ListParagraph"/>
+        <w:ind w:left="1440"/>
+        <w:rPr>
+          <w:rFonts w:ascii="Arial" w:hAnsi="Arial" w:cs="Arial"/>
+        </w:rPr>
+      </w:pPr>
+    </w:p>
+    <w:p>
+      <w:pPr>
+        <w:pStyle w:val="ListParagraph"/>
+        <w:ind w:left="1440"/>
+        <w:rPr>
+          <w:rFonts w:ascii="Arial" w:hAnsi="Arial" w:cs="Arial"/>
+        </w:rPr>
+      </w:pPr>
+    </w:p>
+    <w:p>
+      <w:pPr>
+        <w:pStyle w:val="ListParagraph"/>
+        <w:ind w:left="1440"/>
+        <w:rPr>
+          <w:rFonts w:ascii="Arial" w:hAnsi="Arial" w:cs="Arial"/>
+        </w:rPr>
+      </w:pPr>
+    </w:p>
+    <w:p>
+      <w:pPr>
+        <w:pStyle w:val="ListParagraph"/>
+        <w:ind w:left="1440"/>
+        <w:rPr>
+          <w:rFonts w:ascii="Arial" w:hAnsi="Arial" w:cs="Arial"/>
+        </w:rPr>
+      </w:pPr>
+    </w:p>
+    <w:p>
+      <w:pPr>
+        <w:pStyle w:val="ListParagraph"/>
+        <w:ind w:left="1440"/>
+        <w:rPr>
+          <w:rFonts w:ascii="Arial" w:hAnsi="Arial" w:cs="Arial"/>
+        </w:rPr>
+      </w:pPr>
+    </w:p>
+    <w:p>
+      <w:pPr>
+        <w:pStyle w:val="ListParagraph"/>
+        <w:ind w:left="1080"/>
+        <w:rPr>
+          <w:b/>
+          <w:bCs/>
+        </w:rPr>
+      </w:pPr>
+      <w:r>
+        <w:rPr>
+          <w:rFonts w:ascii="Arial" w:hAnsi="Arial" w:cs="Arial"/>
+          <w:b/>
+          <w:bCs/>
+        </w:rPr>
+        <w:lastRenderedPageBreak/>
+        <w:t>Use cases:</w:t>
+      </w:r>
+    </w:p>
+    <w:p>
+      <w:pPr>
+        <w:pStyle w:val="ListParagraph"/>
+        <w:ind w:left="1440"/>
+        <w:rPr>
+          <w:rFonts w:ascii="Arial" w:hAnsi="Arial" w:cs="Arial"/>
+        </w:rPr>
+      </w:pPr>
+    </w:p>
+    <w:p>
+      <w:pPr>
+        <w:pStyle w:val="ListParagraph"/>
+        <w:ind w:left="1440"/>
+      </w:pPr>
+      <w:r>
+        <w:drawing>
+          <wp:inline distT="0" distB="0" distL="0" distR="0" wp14:anchorId="265E4D19" wp14:editId="1E2EED8F">
+            <wp:extent cx="4773295" cy="3301612"/>
+            <wp:effectExtent l="0" t="0" r="8255" b="0"/>
+            <wp:docPr id="6" name="Picture 6"/>
+            <wp:cNvGraphicFramePr>
+              <a:graphicFrameLocks xmlns:a="http://schemas.openxmlformats.org/drawingml/2006/main" noChangeAspect="1"/>
+            </wp:cNvGraphicFramePr>
+            <a:graphic xmlns:a="http://schemas.openxmlformats.org/drawingml/2006/main">
+              <a:graphicData uri="http://schemas.openxmlformats.org/drawingml/2006/picture">
+                <pic:pic xmlns:pic="http://schemas.openxmlformats.org/drawingml/2006/picture">
+                  <pic:nvPicPr>
+                    <pic:cNvPr id="0" name="Picture 2"/>
+                    <pic:cNvPicPr>
+                      <a:picLocks noChangeAspect="1" noChangeArrowheads="1"/>
+                    </pic:cNvPicPr>
+                  </pic:nvPicPr>
+                  <pic:blipFill>
+                    <a:blip r:embed="rId5">
+                      <a:extLst>
+                        <a:ext uri="{28A0092B-C50C-407E-A947-70E740481C1C}">
+                          <a14:useLocalDpi xmlns:a14="http://schemas.microsoft.com/office/drawing/2010/main" val="0"/>
+                        </a:ext>
+                      </a:extLst>
+                    </a:blip>
+                    <a:srcRect/>
+                    <a:stretch>
+                      <a:fillRect/>
+                    </a:stretch>
+                  </pic:blipFill>
+                  <pic:spPr bwMode="auto">
+                    <a:xfrm>
+                      <a:off x="0" y="0"/>
+                      <a:ext cx="4831475" cy="3341854"/>
+                    </a:xfrm>
+                    <a:prstGeom prst="rect">
+                      <a:avLst/>
+                    </a:prstGeom>
+                    <a:noFill/>
+                    <a:ln>
+                      <a:noFill/>
+                    </a:ln>
+                  </pic:spPr>
+                </pic:pic>
+              </a:graphicData>
+            </a:graphic>
+          </wp:inline>
+        </w:drawing>
+      </w:r>
+    </w:p>
+    <w:p>
+      <w:pPr>
+        <w:ind w:left="1080"/>
+      </w:pPr>
+      <w:r>
+        <w:tab/>
+      </w:r>
+      <w:r>
+        <w:tab/>
+      </w:r>
+      <w:r>
+        <w:tab/>
+      </w:r>
+      <w:r>
+        <w:tab/>
+        <w:t>Log in, Register, Create game, Join game</w:t>
+      </w:r>
+    </w:p>
+    <w:p>
+      <w:pPr>
+        <w:ind w:left="1080"/>
+      </w:pPr>
+      <w:r>
+        <w:drawing>
+          <wp:inline distT="0" distB="0" distL="0" distR="0" wp14:anchorId="2D08EDD6" wp14:editId="5919BB52">
+            <wp:extent cx="4760472" cy="3692501"/>
+            <wp:effectExtent l="0" t="0" r="2540" b="3810"/>
+            <wp:docPr id="5" name="Picture 5"/>
+            <wp:cNvGraphicFramePr>
+              <a:graphicFrameLocks xmlns:a="http://schemas.openxmlformats.org/drawingml/2006/main" noChangeAspect="1"/>
+            </wp:cNvGraphicFramePr>
+            <a:graphic xmlns:a="http://schemas.openxmlformats.org/drawingml/2006/main">
+              <a:graphicData uri="http://schemas.openxmlformats.org/drawingml/2006/picture">
+                <pic:pic xmlns:pic="http://schemas.openxmlformats.org/drawingml/2006/picture">
+                  <pic:nvPicPr>
+                    <pic:cNvPr id="0" name="Picture 1"/>
+                    <pic:cNvPicPr>
+                      <a:picLocks noChangeAspect="1" noChangeArrowheads="1"/>
+                    </pic:cNvPicPr>
+                  </pic:nvPicPr>
+                  <pic:blipFill>
+                    <a:blip r:embed="rId6">
+                      <a:extLst>
+                        <a:ext uri="{28A0092B-C50C-407E-A947-70E740481C1C}">
+                          <a14:useLocalDpi xmlns:a14="http://schemas.microsoft.com/office/drawing/2010/main" val="0"/>
+                        </a:ext>
+                      </a:extLst>
+                    </a:blip>
+                    <a:srcRect/>
+                    <a:stretch>
+                      <a:fillRect/>
+                    </a:stretch>
+                  </pic:blipFill>
+                  <pic:spPr bwMode="auto">
+                    <a:xfrm>
+                      <a:off x="0" y="0"/>
+                      <a:ext cx="4798614" cy="3722086"/>
+                    </a:xfrm>
+                    <a:prstGeom prst="rect">
+                      <a:avLst/>
+                    </a:prstGeom>
+                    <a:noFill/>
+                    <a:ln>
+                      <a:noFill/>
+                    </a:ln>
+                  </pic:spPr>
+                </pic:pic>
+              </a:graphicData>
+            </a:graphic>
+          </wp:inline>
+        </w:drawing>
+      </w:r>
+    </w:p>
+    <w:p>
       <w:r>
         <w:t xml:space="preserve"> </w:t>
+      </w:r>
+      <w:r>
+        <w:tab/>
+      </w:r>
+      <w:r>
+        <w:tab/>
+      </w:r>
+      <w:r>
+        <w:tab/>
+      </w:r>
+      <w:r>
+        <w:tab/>
+      </w:r>
+      <w:r>
+        <w:tab/>
+      </w:r>
+      <w:r>
+        <w:tab/>
+      </w:r>
+      <w:r>
+        <w:tab/>
+      </w:r>
+      <w:r>
+        <w:tab/>
+      </w:r>
+      <w:r>
+        <w:tab/>
+      </w:r>
+      <w:r>
+        <w:tab/>
+      </w:r>
+      <w:r>
+        <w:tab/>
+      </w:r>
+      <w:r>
+        <w:tab/>
+      </w:r>
+      <w:r>
+        <w:tab/>
+      </w:r>
+      <w:r>
+        <w:tab/>
+      </w:r>
+      <w:r>
+        <w:tab/>
+      </w:r>
+      <w:r>
+        <w:tab/>
+        <w:t>Play turn, Skip turn, Use resources(assault, capture, reinforce)</w:t>
       </w:r>
     </w:p>
     <w:p>
@@ -707,6 +1057,7 @@
           <w:rFonts w:ascii="Arial" w:hAnsi="Arial" w:cs="Arial"/>
           <w:lang w:val="sr-Latn-RS"/>
         </w:rPr>
+        <w:lastRenderedPageBreak/>
         <w:t>Atributi kvaliteta (Nefunkcionalni zahtevi)</w:t>
       </w:r>
     </w:p>
@@ -1253,13 +1604,7 @@
         <w:ind w:left="360"/>
       </w:pPr>
       <w:r>
-        <w:t>U nastavku su dati arhitekturni obrasci koji će biti iskori</w:t>
-      </w:r>
-      <w:r>
-        <w:t>sc</w:t>
-      </w:r>
-      <w:r>
-        <w:t>eni za realizaciju sistema.</w:t>
+        <w:t>U nastavku su dati arhitekturni obrasci koji će biti iskorisceni za realizaciju sistema.</w:t>
       </w:r>
     </w:p>
     <w:p>
@@ -1365,14 +1710,7 @@
           <w:rFonts w:ascii="Arial" w:hAnsi="Arial" w:cs="Arial"/>
           <w:lang w:val="sr-Latn-RS"/>
         </w:rPr>
-        <w:t>3.1</w:t>
-      </w:r>
-      <w:r>
-        <w:rPr>
-          <w:rFonts w:ascii="Arial" w:hAnsi="Arial" w:cs="Arial"/>
-          <w:lang w:val="sr-Latn-RS"/>
-        </w:rPr>
-        <w:t>.1 Layered</w:t>
+        <w:t>3.1.1 Layered</w:t>
       </w:r>
     </w:p>
     <w:p>
@@ -1396,6 +1734,7 @@
         <w:ind w:left="1440"/>
       </w:pPr>
       <w:r>
+        <w:lastRenderedPageBreak/>
         <w:t xml:space="preserve">Serverski sloj će se izvršavati na serveru i implementirati sve bitne funkcionalnosti koje aplikacija treba da pruži. U okviru serverskog sloja, implementiraće se poslovna logika sistema, odnosno metode potrebne za odigravanje igre, ali i metode potrebne za perzistenciju podataka koje generiše aplikacija. </w:t>
       </w:r>
     </w:p>
@@ -1436,29 +1775,7 @@
           <w:rFonts w:ascii="Arial" w:hAnsi="Arial" w:cs="Arial"/>
           <w:lang w:val="sr-Latn-RS"/>
         </w:rPr>
-        <w:lastRenderedPageBreak/>
-        <w:t>3.1.</w:t>
-      </w:r>
-      <w:r>
-        <w:rPr>
-          <w:rFonts w:ascii="Arial" w:hAnsi="Arial" w:cs="Arial"/>
-          <w:lang w:val="sr-Latn-RS"/>
-        </w:rPr>
-        <w:t>2</w:t>
-      </w:r>
-      <w:r>
-        <w:rPr>
-          <w:rFonts w:ascii="Arial" w:hAnsi="Arial" w:cs="Arial"/>
-          <w:lang w:val="sr-Latn-RS"/>
-        </w:rPr>
-        <w:t xml:space="preserve"> </w:t>
-      </w:r>
-      <w:r>
-        <w:rPr>
-          <w:rFonts w:ascii="Arial" w:hAnsi="Arial" w:cs="Arial"/>
-          <w:lang w:val="sr-Latn-RS"/>
-        </w:rPr>
-        <w:t>MVC</w:t>
+        <w:t>3.1.2 MVC</w:t>
       </w:r>
     </w:p>
     <w:p>
@@ -1612,28 +1929,7 @@
           <w:rFonts w:ascii="Arial" w:hAnsi="Arial" w:cs="Arial"/>
           <w:lang w:val="sr-Latn-RS"/>
         </w:rPr>
-        <w:t>3.1.</w:t>
-      </w:r>
-      <w:r>
-        <w:rPr>
-          <w:rFonts w:ascii="Arial" w:hAnsi="Arial" w:cs="Arial"/>
-          <w:lang w:val="sr-Latn-RS"/>
-        </w:rPr>
-        <w:t>4</w:t>
-      </w:r>
-      <w:r>
-        <w:rPr>
-          <w:rFonts w:ascii="Arial" w:hAnsi="Arial" w:cs="Arial"/>
-          <w:lang w:val="sr-Latn-RS"/>
-        </w:rPr>
-        <w:t xml:space="preserve"> </w:t>
-      </w:r>
-      <w:r>
-        <w:rPr>
-          <w:rFonts w:ascii="Arial" w:hAnsi="Arial" w:cs="Arial"/>
-          <w:lang w:val="sr-Latn-RS"/>
-        </w:rPr>
-        <w:t>Repository</w:t>
+        <w:t>3.1.4 Repository</w:t>
       </w:r>
     </w:p>
     <w:p>
@@ -1656,6 +1952,7 @@
     <w:p/>
     <w:p>
       <w:r>
+        <w:lastRenderedPageBreak/>
         <w:tab/>
       </w:r>
     </w:p>
@@ -1683,15 +1980,7 @@
           <w:rFonts w:ascii="Arial" w:hAnsi="Arial" w:cs="Arial"/>
           <w:lang w:val="sr-Latn-RS"/>
         </w:rPr>
-        <w:lastRenderedPageBreak/>
-        <w:t>3.</w:t>
-      </w:r>
-      <w:r>
-        <w:rPr>
-          <w:rFonts w:ascii="Arial" w:hAnsi="Arial" w:cs="Arial"/>
-          <w:lang w:val="sr-Latn-RS"/>
-        </w:rPr>
-        <w:t>2 Generalna arhitektura</w:t>
+        <w:t>3.2 Generalna arhitektura</w:t>
       </w:r>
     </w:p>
     <w:p>
@@ -1720,7 +2009,7 @@
                     </pic:cNvPicPr>
                   </pic:nvPicPr>
                   <pic:blipFill>
-                    <a:blip r:embed="rId5">
+                    <a:blip r:embed="rId7">
                       <a:extLst>
                         <a:ext uri="{28A0092B-C50C-407E-A947-70E740481C1C}">
                           <a14:useLocalDpi xmlns:a14="http://schemas.microsoft.com/office/drawing/2010/main" val="0"/>
@@ -1775,29 +2064,7 @@
           <w:rFonts w:ascii="Arial" w:hAnsi="Arial" w:cs="Arial"/>
           <w:lang w:val="sr-Latn-RS"/>
         </w:rPr>
-        <w:lastRenderedPageBreak/>
-        <w:t>3.</w:t>
-      </w:r>
-      <w:r>
-        <w:rPr>
-          <w:rFonts w:ascii="Arial" w:hAnsi="Arial" w:cs="Arial"/>
-          <w:lang w:val="sr-Latn-RS"/>
-        </w:rPr>
-        <w:t>3</w:t>
-      </w:r>
-      <w:r>
-        <w:rPr>
-          <w:rFonts w:ascii="Arial" w:hAnsi="Arial" w:cs="Arial"/>
-          <w:lang w:val="sr-Latn-RS"/>
-        </w:rPr>
-        <w:t xml:space="preserve"> </w:t>
-      </w:r>
-      <w:r>
-        <w:rPr>
-          <w:rFonts w:ascii="Arial" w:hAnsi="Arial" w:cs="Arial"/>
-          <w:lang w:val="sr-Latn-RS"/>
-        </w:rPr>
-        <w:t>Strukturni pogledi</w:t>
+        <w:t>3.3 Strukturni pogledi</w:t>
       </w:r>
     </w:p>
     <w:p>
@@ -1872,6 +2139,7 @@
     <w:p/>
     <w:p>
       <w:r>
+        <w:lastRenderedPageBreak/>
         <w:drawing>
           <wp:inline distT="0" distB="0" distL="0" distR="0" wp14:anchorId="241FF093" wp14:editId="2A876C35">
             <wp:extent cx="5073015" cy="5741035"/>
@@ -1890,7 +2158,7 @@
                     </pic:cNvPicPr>
                   </pic:nvPicPr>
                   <pic:blipFill>
-                    <a:blip r:embed="rId6">
+                    <a:blip r:embed="rId8">
                       <a:extLst>
                         <a:ext uri="{28A0092B-C50C-407E-A947-70E740481C1C}">
                           <a14:useLocalDpi xmlns:a14="http://schemas.microsoft.com/office/drawing/2010/main" val="0"/>
@@ -1946,35 +2214,7 @@
           <w:rFonts w:ascii="Arial" w:hAnsi="Arial" w:cs="Arial"/>
           <w:lang w:val="sr-Latn-RS"/>
         </w:rPr>
-        <w:t>3.</w:t>
-      </w:r>
-      <w:r>
-        <w:rPr>
-          <w:rFonts w:ascii="Arial" w:hAnsi="Arial" w:cs="Arial"/>
-          <w:lang w:val="sr-Latn-RS"/>
-        </w:rPr>
-        <w:t>4</w:t>
-      </w:r>
-      <w:r>
-        <w:rPr>
-          <w:rFonts w:ascii="Arial" w:hAnsi="Arial" w:cs="Arial"/>
-          <w:lang w:val="sr-Latn-RS"/>
-        </w:rPr>
-        <w:t xml:space="preserve"> </w:t>
-      </w:r>
-      <w:r>
-        <w:rPr>
-          <w:rFonts w:ascii="Arial" w:hAnsi="Arial" w:cs="Arial"/>
-          <w:lang w:val="sr-Latn-RS"/>
-        </w:rPr>
-        <w:t xml:space="preserve">Bihevioralni </w:t>
-      </w:r>
-      <w:r>
-        <w:rPr>
-          <w:rFonts w:ascii="Arial" w:hAnsi="Arial" w:cs="Arial"/>
-          <w:lang w:val="sr-Latn-RS"/>
-        </w:rPr>
-        <w:t>pogledi</w:t>
+        <w:t>3.4 Bihevioralni pogledi</w:t>
       </w:r>
     </w:p>
     <w:p>
@@ -1994,28 +2234,7 @@
           <w:rFonts w:ascii="Arial" w:hAnsi="Arial" w:cs="Arial"/>
           <w:lang w:val="sr-Latn-RS"/>
         </w:rPr>
-        <w:t>3.4</w:t>
-      </w:r>
-      <w:r>
-        <w:rPr>
-          <w:rFonts w:ascii="Arial" w:hAnsi="Arial" w:cs="Arial"/>
-          <w:lang w:val="sr-Latn-RS"/>
-        </w:rPr>
-        <w:t>.1</w:t>
-      </w:r>
-      <w:r>
-        <w:rPr>
-          <w:rFonts w:ascii="Arial" w:hAnsi="Arial" w:cs="Arial"/>
-          <w:lang w:val="sr-Latn-RS"/>
-        </w:rPr>
-        <w:t xml:space="preserve"> </w:t>
-      </w:r>
-      <w:r>
-        <w:rPr>
-          <w:rFonts w:ascii="Arial" w:hAnsi="Arial" w:cs="Arial"/>
-          <w:lang w:val="sr-Latn-RS"/>
-        </w:rPr>
-        <w:t>Nova igra</w:t>
+        <w:t>3.4.1 Nova igra</w:t>
       </w:r>
     </w:p>
     <w:p>
@@ -2051,7 +2270,7 @@
                     </pic:cNvPicPr>
                   </pic:nvPicPr>
                   <pic:blipFill>
-                    <a:blip r:embed="rId7">
+                    <a:blip r:embed="rId9">
                       <a:extLst>
                         <a:ext uri="{28A0092B-C50C-407E-A947-70E740481C1C}">
                           <a14:useLocalDpi xmlns:a14="http://schemas.microsoft.com/office/drawing/2010/main" val="0"/>
@@ -2101,28 +2320,7 @@
           <w:rFonts w:ascii="Arial" w:hAnsi="Arial" w:cs="Arial"/>
           <w:lang w:val="sr-Latn-RS"/>
         </w:rPr>
-        <w:t>3.4.</w:t>
-      </w:r>
-      <w:r>
-        <w:rPr>
-          <w:rFonts w:ascii="Arial" w:hAnsi="Arial" w:cs="Arial"/>
-          <w:lang w:val="sr-Latn-RS"/>
-        </w:rPr>
-        <w:t>2</w:t>
-      </w:r>
-      <w:r>
-        <w:rPr>
-          <w:rFonts w:ascii="Arial" w:hAnsi="Arial" w:cs="Arial"/>
-          <w:lang w:val="sr-Latn-RS"/>
-        </w:rPr>
-        <w:t xml:space="preserve"> </w:t>
-      </w:r>
-      <w:r>
-        <w:rPr>
-          <w:rFonts w:ascii="Arial" w:hAnsi="Arial" w:cs="Arial"/>
-          <w:lang w:val="sr-Latn-RS"/>
-        </w:rPr>
-        <w:t>Odigravanje igre</w:t>
+        <w:t>3.4.2 Odigravanje igre</w:t>
       </w:r>
     </w:p>
     <w:p>
@@ -2145,7 +2343,7 @@
                     </pic:cNvPicPr>
                   </pic:nvPicPr>
                   <pic:blipFill>
-                    <a:blip r:embed="rId8">
+                    <a:blip r:embed="rId10">
                       <a:extLst>
                         <a:ext uri="{28A0092B-C50C-407E-A947-70E740481C1C}">
                           <a14:useLocalDpi xmlns:a14="http://schemas.microsoft.com/office/drawing/2010/main" val="0"/>

</xml_diff>